<commit_message>
added final code and writeup pdf
</commit_message>
<xml_diff>
--- a/writeup.docx
+++ b/writeup.docx
@@ -8,15 +8,7 @@
         <w:jc w:val="center"/>
       </w:pPr>
       <w:r>
-        <w:t xml:space="preserve">DAT 159 </w:t>
-      </w:r>
-      <w:proofErr w:type="spellStart"/>
-      <w:r>
-        <w:t>Oblig</w:t>
-      </w:r>
-      <w:proofErr w:type="spellEnd"/>
-      <w:r>
-        <w:t xml:space="preserve"> Assignment: Refactoring</w:t>
+        <w:t>DAT 159 Oblig Assignment: Refactoring</w:t>
       </w:r>
     </w:p>
     <w:p>
@@ -29,24 +21,14 @@
       <w:r>
         <w:t xml:space="preserve"> </w:t>
       </w:r>
-      <w:proofErr w:type="spellStart"/>
       <w:r>
         <w:t>Bentele</w:t>
       </w:r>
-      <w:proofErr w:type="spellEnd"/>
       <w:r>
         <w:t xml:space="preserve">, </w:t>
       </w:r>
       <w:r>
-        <w:t xml:space="preserve">George </w:t>
-      </w:r>
-      <w:proofErr w:type="spellStart"/>
-      <w:r>
-        <w:t>Korosty</w:t>
-      </w:r>
-      <w:proofErr w:type="spellEnd"/>
-      <w:r>
-        <w:t>, Laura Mann</w:t>
+        <w:t>George Korosty, Laura Mann</w:t>
       </w:r>
     </w:p>
     <w:p>
@@ -89,46 +71,69 @@
         <w:rPr>
           <w:b/>
         </w:rPr>
-        <w:t xml:space="preserve">Extract Method: </w:t>
-      </w:r>
-      <w:proofErr w:type="spellStart"/>
-      <w:proofErr w:type="gramStart"/>
-      <w:r>
-        <w:rPr>
-          <w:b/>
-        </w:rPr>
-        <w:t>getAmount</w:t>
-      </w:r>
-      <w:proofErr w:type="spellEnd"/>
-      <w:r>
-        <w:rPr>
-          <w:b/>
-        </w:rPr>
-        <w:t>(</w:t>
-      </w:r>
-      <w:proofErr w:type="gramEnd"/>
-      <w:r>
-        <w:rPr>
-          <w:b/>
-        </w:rPr>
-        <w:t>)</w:t>
-      </w:r>
-    </w:p>
-    <w:p>
-      <w:r>
-        <w:t xml:space="preserve">I first extracted a method called </w:t>
-      </w:r>
-      <w:proofErr w:type="spellStart"/>
-      <w:r>
-        <w:t>getAmount</w:t>
-      </w:r>
-      <w:proofErr w:type="spellEnd"/>
-      <w:r>
-        <w:t xml:space="preserve">, which is taken mainly from the switch statement inside the while loop. I created a method to return a double (the amount), and copied the switch statement inside the while loop. Since </w:t>
-      </w:r>
-      <w:proofErr w:type="gramStart"/>
-      <w:r>
-        <w:t xml:space="preserve">the </w:t>
+        <w:t>Extract Method: getAmount()</w:t>
+      </w:r>
+    </w:p>
+    <w:p>
+      <w:r>
+        <w:t xml:space="preserve">We </w:t>
+      </w:r>
+      <w:r>
+        <w:t>first extracted a method called getAmount, which is taken mainly from the switch st</w:t>
+      </w:r>
+      <w:r>
+        <w:t>atement inside the while loop. We</w:t>
+      </w:r>
+      <w:r>
+        <w:t xml:space="preserve"> created a method to return a double (the amount), and copied the switch statement inside the while loop. Since the </w:t>
+      </w:r>
+      <w:r>
+        <w:rPr>
+          <w:b/>
+        </w:rPr>
+        <w:t xml:space="preserve">each </w:t>
+      </w:r>
+      <w:r>
+        <w:t>variable is referenced inside this switch statement and again</w:t>
+      </w:r>
+      <w:r>
+        <w:t xml:space="preserve"> outside of it, we</w:t>
+      </w:r>
+      <w:r>
+        <w:t xml:space="preserve"> passed a reference to each to the new method. </w:t>
+      </w:r>
+      <w:r>
+        <w:t>The</w:t>
+      </w:r>
+      <w:r>
+        <w:t xml:space="preserve"> other variable that was being referenced from the original method was </w:t>
+      </w:r>
+      <w:r>
+        <w:rPr>
+          <w:b/>
+        </w:rPr>
+        <w:t>rentals</w:t>
+      </w:r>
+      <w:r>
+        <w:t xml:space="preserve">, so </w:t>
+      </w:r>
+      <w:r>
+        <w:t>we</w:t>
+      </w:r>
+      <w:r>
+        <w:t xml:space="preserve"> also created an argume</w:t>
+      </w:r>
+      <w:r>
+        <w:t>nt for Enumeration rentals in our</w:t>
+      </w:r>
+      <w:r>
+        <w:t xml:space="preserve"> new method, and passed the variable to it. Instead of declaring thisAmount in th</w:t>
+      </w:r>
+      <w:r>
+        <w:t xml:space="preserve">e original method as being 0, we </w:t>
+      </w:r>
+      <w:r>
+        <w:t xml:space="preserve">moved it down below the </w:t>
       </w:r>
       <w:r>
         <w:rPr>
@@ -136,66 +141,29 @@
         </w:rPr>
         <w:t>each</w:t>
       </w:r>
-      <w:proofErr w:type="gramEnd"/>
-      <w:r>
-        <w:rPr>
-          <w:b/>
-        </w:rPr>
-        <w:t xml:space="preserve"> </w:t>
-      </w:r>
-      <w:r>
-        <w:t xml:space="preserve">variable is referenced inside this switch statement and again outside of it, I passed a reference to each to the new method. </w:t>
-      </w:r>
-      <w:r>
-        <w:t>The</w:t>
-      </w:r>
-      <w:r>
-        <w:t xml:space="preserve"> other variable that was being referenced from the original method was </w:t>
-      </w:r>
-      <w:r>
-        <w:rPr>
-          <w:b/>
-        </w:rPr>
-        <w:t>rentals</w:t>
-      </w:r>
-      <w:r>
-        <w:t xml:space="preserve">, so I also created an argument for Enumeration rentals in my new method, and passed the variable to it. Instead of declaring </w:t>
-      </w:r>
-      <w:proofErr w:type="spellStart"/>
-      <w:r>
-        <w:t>thisAmount</w:t>
-      </w:r>
-      <w:proofErr w:type="spellEnd"/>
-      <w:r>
-        <w:t xml:space="preserve"> in the original method as being 0, I moved it down below </w:t>
-      </w:r>
-      <w:proofErr w:type="gramStart"/>
-      <w:r>
-        <w:t xml:space="preserve">the </w:t>
-      </w:r>
-      <w:r>
-        <w:rPr>
-          <w:b/>
-        </w:rPr>
-        <w:t>each</w:t>
-      </w:r>
-      <w:proofErr w:type="gramEnd"/>
-      <w:r>
-        <w:t xml:space="preserve"> declaration, and made its value the return value from my new method. I also changed the name of </w:t>
-      </w:r>
-      <w:proofErr w:type="spellStart"/>
-      <w:r>
-        <w:t>thisAmount</w:t>
-      </w:r>
-      <w:proofErr w:type="spellEnd"/>
-      <w:r>
-        <w:t xml:space="preserve"> in my new method to amount, so the two methods wouldn’t have the same variable name.</w:t>
+      <w:r>
+        <w:t xml:space="preserve"> declaration, and made it</w:t>
+      </w:r>
+      <w:r>
+        <w:t>s value the return value from our new method. We</w:t>
+      </w:r>
+      <w:r>
+        <w:t xml:space="preserve"> also changed the name of thisAmount in </w:t>
+      </w:r>
+      <w:r>
+        <w:t>our</w:t>
+      </w:r>
+      <w:r>
+        <w:t xml:space="preserve"> new method to amount, so the two methods wouldn’t have the same variable name.</w:t>
       </w:r>
     </w:p>
     <w:p/>
     <w:p>
       <w:r>
-        <w:t>I also condensed the if statements in the switch statement to one line, by removing the line adding a value to amount, and including that in the inline statement.</w:t>
+        <w:t xml:space="preserve">We </w:t>
+      </w:r>
+      <w:r>
+        <w:t>also condensed the if statements in the switch statement to one line, by removing the line adding a value to amount, and including that in the inline statement.</w:t>
       </w:r>
     </w:p>
     <w:p>
@@ -264,49 +232,33 @@
         <w:rPr>
           <w:b/>
         </w:rPr>
-        <w:t xml:space="preserve">Extract Variable: </w:t>
-      </w:r>
-      <w:proofErr w:type="spellStart"/>
-      <w:r>
-        <w:rPr>
-          <w:b/>
-        </w:rPr>
-        <w:t>priceCode</w:t>
-      </w:r>
-      <w:proofErr w:type="spellEnd"/>
-    </w:p>
-    <w:p>
-      <w:r>
-        <w:t xml:space="preserve">To make the if statement in the method simpler, I created a variable called </w:t>
-      </w:r>
-      <w:proofErr w:type="spellStart"/>
-      <w:r>
-        <w:t>priceCode</w:t>
-      </w:r>
-      <w:proofErr w:type="spellEnd"/>
-      <w:r>
-        <w:t xml:space="preserve"> to replace the line </w:t>
-      </w:r>
-      <w:proofErr w:type="spellStart"/>
-      <w:proofErr w:type="gramStart"/>
-      <w:r>
-        <w:t>each.getMovie</w:t>
-      </w:r>
-      <w:proofErr w:type="spellEnd"/>
-      <w:proofErr w:type="gramEnd"/>
-      <w:r>
-        <w:t>().</w:t>
-      </w:r>
-      <w:proofErr w:type="spellStart"/>
-      <w:r>
-        <w:t>getPriceCode</w:t>
-      </w:r>
-      <w:proofErr w:type="spellEnd"/>
-      <w:r>
-        <w:t>()</w:t>
-      </w:r>
-      <w:r>
-        <w:t>, then I replaced the expression with the variable. This allowed me to put the whole if statement in one line.</w:t>
+        <w:t>Extract Variable: priceCode</w:t>
+      </w:r>
+    </w:p>
+    <w:p>
+      <w:r>
+        <w:t>To make the if statement in the m</w:t>
+      </w:r>
+      <w:r>
+        <w:t xml:space="preserve">ethod simpler, We </w:t>
+      </w:r>
+      <w:r>
+        <w:t xml:space="preserve">created a variable called priceCode to replace the line </w:t>
+      </w:r>
+      <w:r>
+        <w:t>each.getMovie().getPriceCode()</w:t>
+      </w:r>
+      <w:r>
+        <w:t xml:space="preserve">, then </w:t>
+      </w:r>
+      <w:r>
+        <w:t xml:space="preserve">replaced the expression with the variable. This allowed </w:t>
+      </w:r>
+      <w:r>
+        <w:t>us</w:t>
+      </w:r>
+      <w:r>
+        <w:t xml:space="preserve"> to put the whole if statement in one line.</w:t>
       </w:r>
     </w:p>
     <w:p>
@@ -375,71 +327,30 @@
         <w:rPr>
           <w:b/>
         </w:rPr>
-        <w:t xml:space="preserve">Extract Method: </w:t>
-      </w:r>
-      <w:proofErr w:type="spellStart"/>
-      <w:proofErr w:type="gramStart"/>
-      <w:r>
-        <w:rPr>
-          <w:b/>
-        </w:rPr>
-        <w:t>addFrequentRenterPoints</w:t>
-      </w:r>
-      <w:proofErr w:type="spellEnd"/>
-      <w:r>
-        <w:rPr>
-          <w:b/>
-        </w:rPr>
-        <w:t>(</w:t>
-      </w:r>
-      <w:proofErr w:type="gramEnd"/>
-      <w:r>
-        <w:rPr>
-          <w:b/>
-        </w:rPr>
-        <w:t>)</w:t>
-      </w:r>
-    </w:p>
-    <w:p>
-      <w:r>
-        <w:t xml:space="preserve">Since the frequent renter points are added to twice in the main method, I created a new method called </w:t>
-      </w:r>
-      <w:proofErr w:type="spellStart"/>
-      <w:r>
-        <w:t>addFrequentRenterPoints</w:t>
-      </w:r>
-      <w:proofErr w:type="spellEnd"/>
-      <w:r>
-        <w:t xml:space="preserve">, which just adds 1 to the </w:t>
-      </w:r>
-      <w:proofErr w:type="spellStart"/>
-      <w:r>
-        <w:t>frequentRenterPoints</w:t>
-      </w:r>
-      <w:proofErr w:type="spellEnd"/>
-      <w:r>
-        <w:t xml:space="preserve"> variable. The variable was declared locally in the method, so I moved it to the class, and made it a private variable. Then I replaced all the expressions adding 1 to </w:t>
-      </w:r>
-      <w:proofErr w:type="spellStart"/>
-      <w:r>
-        <w:t>frequentRenterPoints</w:t>
-      </w:r>
-      <w:proofErr w:type="spellEnd"/>
-      <w:r>
-        <w:t xml:space="preserve"> with a call to the method </w:t>
-      </w:r>
-      <w:proofErr w:type="spellStart"/>
-      <w:proofErr w:type="gramStart"/>
-      <w:r>
-        <w:t>addFrequentRenterPoints</w:t>
-      </w:r>
-      <w:proofErr w:type="spellEnd"/>
-      <w:r>
-        <w:t>(</w:t>
-      </w:r>
-      <w:proofErr w:type="gramEnd"/>
-      <w:r>
-        <w:t>).</w:t>
+        <w:t>Extract Method: addFrequentRenterPoints()</w:t>
+      </w:r>
+    </w:p>
+    <w:p>
+      <w:r>
+        <w:t>Since the frequent renter points are added</w:t>
+      </w:r>
+      <w:r>
+        <w:t xml:space="preserve"> to twice in the main method, we </w:t>
+      </w:r>
+      <w:r>
+        <w:t xml:space="preserve">created a new method called addFrequentRenterPoints, which just adds 1 to the frequentRenterPoints variable. The variable was declared locally in the </w:t>
+      </w:r>
+      <w:r>
+        <w:t>method, so we</w:t>
+      </w:r>
+      <w:r>
+        <w:t xml:space="preserve"> moved it to the class, and ma</w:t>
+      </w:r>
+      <w:r>
+        <w:t>de it a private variable. Then we</w:t>
+      </w:r>
+      <w:r>
+        <w:t xml:space="preserve"> replaced all the expressions adding 1 to frequentRenterPoints with a call to the method addFrequentRenterPoints().</w:t>
       </w:r>
     </w:p>
     <w:p>
@@ -501,83 +412,36 @@
         <w:rPr>
           <w:b/>
         </w:rPr>
-        <w:t xml:space="preserve">Extract Method: </w:t>
-      </w:r>
-      <w:proofErr w:type="spellStart"/>
-      <w:proofErr w:type="gramStart"/>
-      <w:r>
-        <w:rPr>
-          <w:b/>
-        </w:rPr>
-        <w:t>getRentalFigures</w:t>
-      </w:r>
-      <w:proofErr w:type="spellEnd"/>
-      <w:r>
-        <w:rPr>
-          <w:b/>
-        </w:rPr>
-        <w:t>(</w:t>
-      </w:r>
-      <w:proofErr w:type="gramEnd"/>
-      <w:r>
-        <w:rPr>
-          <w:b/>
-        </w:rPr>
-        <w:t xml:space="preserve">) and </w:t>
-      </w:r>
-      <w:proofErr w:type="spellStart"/>
-      <w:r>
-        <w:rPr>
-          <w:b/>
-        </w:rPr>
-        <w:t>getResult</w:t>
-      </w:r>
-      <w:proofErr w:type="spellEnd"/>
-      <w:r>
-        <w:rPr>
-          <w:b/>
-        </w:rPr>
-        <w:t>()</w:t>
-      </w:r>
-    </w:p>
-    <w:p>
-      <w:r>
-        <w:t xml:space="preserve">The main method, a string is declared called result, and different text and variables are added to this throughout the method. To make things simpler, and so that I could add all text to the string from external methods, I declare the string result as empty.  </w:t>
+        <w:t>Extract Method: getRentalFigures() and getResult()</w:t>
+      </w:r>
+    </w:p>
+    <w:p>
+      <w:r>
+        <w:t>The main method, a string is declared called result, and different text and variables are added to this throughout the method. To ma</w:t>
+      </w:r>
+      <w:r>
+        <w:t>ke things simpler, and so that we</w:t>
+      </w:r>
+      <w:r>
+        <w:t xml:space="preserve"> could add all text to the</w:t>
+      </w:r>
+      <w:r>
+        <w:t xml:space="preserve"> string from external methods, we</w:t>
+      </w:r>
+      <w:r>
+        <w:t xml:space="preserve"> declare the string result as empty.  </w:t>
       </w:r>
     </w:p>
     <w:p/>
     <w:p>
       <w:r>
-        <w:t xml:space="preserve">To make the method cleaner, I extracted two methods, </w:t>
-      </w:r>
-      <w:proofErr w:type="spellStart"/>
-      <w:proofErr w:type="gramStart"/>
-      <w:r>
-        <w:t>getRentalFigures</w:t>
-      </w:r>
-      <w:proofErr w:type="spellEnd"/>
-      <w:r>
-        <w:t>(</w:t>
-      </w:r>
-      <w:proofErr w:type="gramEnd"/>
-      <w:r>
-        <w:t xml:space="preserve">) and </w:t>
-      </w:r>
-      <w:proofErr w:type="spellStart"/>
-      <w:r>
-        <w:t>getResult</w:t>
-      </w:r>
-      <w:proofErr w:type="spellEnd"/>
-      <w:r>
-        <w:t xml:space="preserve">(). The </w:t>
-      </w:r>
-      <w:proofErr w:type="spellStart"/>
-      <w:r>
-        <w:t>getRentalFigures</w:t>
-      </w:r>
-      <w:proofErr w:type="spellEnd"/>
-      <w:r>
-        <w:t xml:space="preserve"> method is called from inside the while loop, and references variables that are local to that loop. The new method takes these variables as parameters, and adds them to the result string, returning the new string back to the existing method. </w:t>
+        <w:t xml:space="preserve">To make </w:t>
+      </w:r>
+      <w:r>
+        <w:t>the method cleaner, we</w:t>
+      </w:r>
+      <w:r>
+        <w:t xml:space="preserve"> extracted two methods, getRentalFigures() and getResult(). The getRentalFigures method is called from inside the while loop, and references variables that are local to that loop. The new method takes these variables as parameters, and adds them to the result string, returning the new string back to the existing method. </w:t>
       </w:r>
     </w:p>
     <w:p>
@@ -631,28 +495,10 @@
     <w:p/>
     <w:p>
       <w:r>
-        <w:t xml:space="preserve">The second method I created, </w:t>
-      </w:r>
-      <w:proofErr w:type="spellStart"/>
-      <w:r>
-        <w:t>getResult</w:t>
-      </w:r>
-      <w:proofErr w:type="spellEnd"/>
-      <w:r>
-        <w:t xml:space="preserve">, adds 3 strings together, making the final result. All of the method calls that were made previously in the result string statements become parameters in the method, and are passed in once, at the end of the existing method. This method also takes a parameter “result”, which is the variable we returned in </w:t>
-      </w:r>
-      <w:proofErr w:type="spellStart"/>
-      <w:proofErr w:type="gramStart"/>
-      <w:r>
-        <w:t>getRentalFigures</w:t>
-      </w:r>
-      <w:proofErr w:type="spellEnd"/>
-      <w:r>
-        <w:t>(</w:t>
-      </w:r>
-      <w:proofErr w:type="gramEnd"/>
-      <w:r>
-        <w:t xml:space="preserve">). </w:t>
+        <w:t>The second method we</w:t>
+      </w:r>
+      <w:r>
+        <w:t xml:space="preserve"> created, getResult, adds 3 strings together, making the final result. All of the method calls that were made previously in the result string statements become parameters in the method, and are passed in once, at the end of the existing method. This method also takes a parameter “result”, which is the variable we returned in getRentalFigures(). </w:t>
       </w:r>
     </w:p>
     <w:p>
@@ -706,28 +552,21 @@
     <w:p/>
     <w:p>
       <w:r>
-        <w:t xml:space="preserve">Finally, remove all alterations to the string result, and make two calls: I set result to the result of </w:t>
-      </w:r>
-      <w:proofErr w:type="spellStart"/>
-      <w:proofErr w:type="gramStart"/>
-      <w:r>
-        <w:t>getRentalFigures</w:t>
-      </w:r>
-      <w:proofErr w:type="spellEnd"/>
-      <w:r>
-        <w:t>(</w:t>
-      </w:r>
-      <w:proofErr w:type="gramEnd"/>
-      <w:r>
-        <w:t xml:space="preserve">) in the while loop, and I return the result of the </w:t>
-      </w:r>
-      <w:proofErr w:type="spellStart"/>
-      <w:r>
-        <w:t>getResult</w:t>
-      </w:r>
-      <w:proofErr w:type="spellEnd"/>
-      <w:r>
-        <w:t xml:space="preserve"> method.</w:t>
+        <w:t>Finally, remove all alterations to the string result, a</w:t>
+      </w:r>
+      <w:r>
+        <w:t>nd make two calls: we</w:t>
+      </w:r>
+      <w:r>
+        <w:t xml:space="preserve"> set result to the result of getRentalFi</w:t>
+      </w:r>
+      <w:r>
+        <w:t>gures() in the while loop, and we</w:t>
+      </w:r>
+      <w:bookmarkStart w:id="0" w:name="_GoBack"/>
+      <w:bookmarkEnd w:id="0"/>
+      <w:r>
+        <w:t xml:space="preserve"> return the result of the getResult method.</w:t>
       </w:r>
     </w:p>
     <w:p>
@@ -785,60 +624,30 @@
           <w:b/>
         </w:rPr>
       </w:pPr>
-      <w:r>
-        <w:rPr>
-          <w:b/>
-        </w:rPr>
-        <w:t xml:space="preserve">Extract Methods: </w:t>
-      </w:r>
-      <w:proofErr w:type="spellStart"/>
-      <w:r>
-        <w:rPr>
-          <w:b/>
-        </w:rPr>
-        <w:t>regular_amount</w:t>
-      </w:r>
-      <w:proofErr w:type="spellEnd"/>
-      <w:r>
-        <w:rPr>
-          <w:b/>
-        </w:rPr>
-        <w:t xml:space="preserve">, </w:t>
-      </w:r>
-      <w:proofErr w:type="spellStart"/>
-      <w:r>
-        <w:rPr>
-          <w:b/>
-        </w:rPr>
-        <w:t>new_release_amount</w:t>
-      </w:r>
-      <w:proofErr w:type="spellEnd"/>
-      <w:r>
-        <w:rPr>
-          <w:b/>
-        </w:rPr>
-        <w:t xml:space="preserve">, </w:t>
-      </w:r>
-      <w:proofErr w:type="spellStart"/>
-      <w:r>
-        <w:rPr>
-          <w:b/>
-        </w:rPr>
-        <w:t>childrens_amount</w:t>
-      </w:r>
-      <w:proofErr w:type="spellEnd"/>
-    </w:p>
-    <w:p>
-      <w:r>
-        <w:t xml:space="preserve">To simplify the switch statement in </w:t>
-      </w:r>
-      <w:proofErr w:type="spellStart"/>
-      <w:r>
-        <w:t>getAmount</w:t>
-      </w:r>
-      <w:proofErr w:type="spellEnd"/>
-      <w:r>
-        <w:t>, we extracted the expressions from each case into their own methods. Each method returns the amount specific to the type of movie.</w:t>
+    </w:p>
+    <w:p>
+      <w:pPr>
+        <w:rPr>
+          <w:b/>
+        </w:rPr>
+      </w:pPr>
+    </w:p>
+    <w:p>
+      <w:pPr>
+        <w:rPr>
+          <w:b/>
+        </w:rPr>
+      </w:pPr>
+      <w:r>
+        <w:rPr>
+          <w:b/>
+        </w:rPr>
+        <w:t>Extract Methods: regular_amount, new_release_amount, childrens_amount</w:t>
+      </w:r>
+    </w:p>
+    <w:p>
+      <w:r>
+        <w:t>To simplify the switch statement in getAmount, we extracted the expressions from each case into their own methods. Each method returns the amount specific to the type of movie.</w:t>
       </w:r>
     </w:p>
     <w:p>
@@ -972,63 +781,10 @@
     </w:p>
     <w:p>
       <w:r>
-        <w:t xml:space="preserve">To eliminate the switch statement altogether, we created subclasses of Movie for each of the cases: Regular, </w:t>
-      </w:r>
-      <w:proofErr w:type="spellStart"/>
-      <w:r>
-        <w:t>New_Release</w:t>
-      </w:r>
-      <w:proofErr w:type="spellEnd"/>
-      <w:r>
-        <w:t xml:space="preserve">, and </w:t>
-      </w:r>
-      <w:proofErr w:type="spellStart"/>
-      <w:r>
-        <w:t>Childrens</w:t>
-      </w:r>
-      <w:proofErr w:type="spellEnd"/>
-      <w:r>
-        <w:t xml:space="preserve">. </w:t>
-      </w:r>
-      <w:r>
-        <w:t xml:space="preserve">We made the Movie class abstract, and created a method called </w:t>
-      </w:r>
-      <w:proofErr w:type="gramStart"/>
-      <w:r>
-        <w:t>amount(</w:t>
-      </w:r>
-      <w:proofErr w:type="gramEnd"/>
-      <w:r>
-        <w:t xml:space="preserve">), which takes the </w:t>
-      </w:r>
-      <w:proofErr w:type="spellStart"/>
-      <w:r>
-        <w:t>daysRented</w:t>
-      </w:r>
-      <w:proofErr w:type="spellEnd"/>
-      <w:r>
-        <w:t xml:space="preserve"> and returns the amount of the movie. We then moved the methods we just extracted in </w:t>
-      </w:r>
-      <w:proofErr w:type="spellStart"/>
-      <w:proofErr w:type="gramStart"/>
-      <w:r>
-        <w:t>getAmount</w:t>
-      </w:r>
-      <w:proofErr w:type="spellEnd"/>
-      <w:r>
-        <w:t>(</w:t>
-      </w:r>
-      <w:proofErr w:type="gramEnd"/>
-      <w:r>
-        <w:t xml:space="preserve">) to these new classes, and renamed them all to be the same: amount(), to override the method in Movie. Now, we can remove the switch statement completely, and just return the amount by calling </w:t>
-      </w:r>
-      <w:proofErr w:type="spellStart"/>
-      <w:r>
-        <w:t>Movie.amout</w:t>
-      </w:r>
-      <w:proofErr w:type="spellEnd"/>
-      <w:r>
-        <w:t>(), which will look at which type of movie it is, and calculate and return the appropriate amount.</w:t>
+        <w:t xml:space="preserve">To eliminate the switch statement altogether, we created subclasses of Movie for each of the cases: Regular, New_Release, and Childrens. </w:t>
+      </w:r>
+      <w:r>
+        <w:t>We made the Movie class abstract, and created a method called amount(), which takes the daysRented and returns the amount of the movie. We then moved the methods we just extracted in getAmount() to these new classes, and renamed them all to be the same: amount(), to override the method in Movie. Now, we can remove the switch statement completely, and just return the amount by calling Movie.amout(), which will look at which type of movie it is, and calculate and return the appropriate amount.</w:t>
       </w:r>
     </w:p>
     <w:p>
@@ -1093,27 +849,6 @@
           <w:b/>
         </w:rPr>
       </w:pPr>
-    </w:p>
-    <w:p>
-      <w:pPr>
-        <w:rPr>
-          <w:b/>
-        </w:rPr>
-      </w:pPr>
-    </w:p>
-    <w:p>
-      <w:pPr>
-        <w:rPr>
-          <w:b/>
-        </w:rPr>
-      </w:pPr>
-    </w:p>
-    <w:p>
-      <w:pPr>
-        <w:rPr>
-          <w:b/>
-        </w:rPr>
-      </w:pPr>
       <w:r>
         <w:rPr>
           <w:b/>
@@ -1123,23 +858,7 @@
     </w:p>
     <w:p>
       <w:r>
-        <w:t xml:space="preserve">We performed move method refactoring in the process of replacing the switch statement with polymorphism, as we moved the extracted methods we had created for returning the correct amount for each movie into the appropriate class: Regular, </w:t>
-      </w:r>
-      <w:proofErr w:type="spellStart"/>
-      <w:r>
-        <w:t>New_Release</w:t>
-      </w:r>
-      <w:proofErr w:type="spellEnd"/>
-      <w:r>
-        <w:t xml:space="preserve">, and </w:t>
-      </w:r>
-      <w:proofErr w:type="spellStart"/>
-      <w:r>
-        <w:t>Childrens</w:t>
-      </w:r>
-      <w:proofErr w:type="spellEnd"/>
-      <w:r>
-        <w:t>.</w:t>
+        <w:t>We performed move method refactoring in the process of replacing the switch statement with polymorphism, as we moved the extracted methods we had created for returning the correct amount for each movie into the appropriate class: Regular, New_Release, and Childrens.</w:t>
       </w:r>
     </w:p>
     <w:p/>
@@ -1149,141 +868,22 @@
         <w:pStyle w:val="Heading2"/>
       </w:pPr>
       <w:r>
-        <w:t>Question 1 b)</w:t>
-      </w:r>
-    </w:p>
-    <w:p>
-      <w:pPr>
-        <w:rPr>
-          <w:b/>
-        </w:rPr>
-      </w:pPr>
-      <w:r>
-        <w:rPr>
-          <w:b/>
-        </w:rPr>
-        <w:t>Before Refactoring</w:t>
-      </w:r>
-    </w:p>
-    <w:p>
-      <w:r>
-        <w:t xml:space="preserve"> SLOC on statement method before refactoring: 34</w:t>
-      </w:r>
-    </w:p>
-    <w:p>
-      <w:proofErr w:type="spellStart"/>
-      <w:r>
-        <w:t>Cyclomatic</w:t>
-      </w:r>
-      <w:proofErr w:type="spellEnd"/>
-      <w:r>
-        <w:t xml:space="preserve"> Complexity</w:t>
-      </w:r>
-      <w:r>
-        <w:t>: 11</w:t>
-      </w:r>
-    </w:p>
-    <w:p/>
-    <w:p>
-      <w:pPr>
-        <w:rPr>
-          <w:b/>
-        </w:rPr>
-      </w:pPr>
-    </w:p>
-    <w:p>
-      <w:pPr>
-        <w:rPr>
-          <w:b/>
-        </w:rPr>
-      </w:pPr>
-      <w:r>
-        <w:rPr>
-          <w:b/>
-        </w:rPr>
-        <w:t>After Refactoring</w:t>
-      </w:r>
-    </w:p>
-    <w:p>
-      <w:r>
-        <w:t>SLOC: 13</w:t>
-      </w:r>
-    </w:p>
-    <w:p>
-      <w:proofErr w:type="spellStart"/>
-      <w:r>
-        <w:t>Cyclomatic</w:t>
-      </w:r>
-      <w:proofErr w:type="spellEnd"/>
-      <w:r>
-        <w:t xml:space="preserve"> Complexity</w:t>
-      </w:r>
-      <w:r>
-        <w:t xml:space="preserve">: </w:t>
-      </w:r>
-      <w:r>
-        <w:t>3</w:t>
-      </w:r>
-    </w:p>
-    <w:p/>
-    <w:p/>
-    <w:p>
-      <w:pPr>
-        <w:pStyle w:val="Heading2"/>
-      </w:pPr>
-      <w:r>
-        <w:t>Question 2:</w:t>
-      </w:r>
-      <w:r>
-        <w:t xml:space="preserve"> </w:t>
-      </w:r>
-      <w:r>
-        <w:t>Pull Up Method</w:t>
-      </w:r>
-    </w:p>
-    <w:p>
-      <w:pPr>
-        <w:rPr>
-          <w:b/>
-        </w:rPr>
-      </w:pPr>
-      <w:r>
-        <w:t xml:space="preserve">To demonstrate how the pull up method can alter the code, I created a subclass called </w:t>
-      </w:r>
-      <w:proofErr w:type="spellStart"/>
-      <w:r>
-        <w:t>changeNum</w:t>
-      </w:r>
-      <w:proofErr w:type="spellEnd"/>
-      <w:r>
-        <w:t xml:space="preserve">, with a simple method called </w:t>
-      </w:r>
-      <w:r>
-        <w:rPr>
-          <w:b/>
-        </w:rPr>
-        <w:t>print</w:t>
-      </w:r>
-      <w:r>
-        <w:t>, which took one integer, added it to an integer defined in the class (6), and ret</w:t>
-      </w:r>
-      <w:bookmarkStart w:id="0" w:name="_GoBack"/>
-      <w:bookmarkEnd w:id="0"/>
-      <w:r>
-        <w:t>urned the sum of the two numbers. When performing a unit test on this class, it worked fine:</w:t>
-      </w:r>
-    </w:p>
-    <w:p/>
-    <w:p>
-      <w:r>
         <w:rPr>
           <w:noProof/>
         </w:rPr>
         <w:drawing>
-          <wp:inline distT="0" distB="0" distL="0" distR="0" wp14:anchorId="4B9B22D2" wp14:editId="19939CFF">
-            <wp:extent cx="5309235" cy="1766342"/>
-            <wp:effectExtent l="0" t="0" r="0" b="12065"/>
-            <wp:docPr id="6" name="Picture 6" descr="/Users/lauramann/Desktop/Screen Shot 2018-09-03 at 6.06.22 PM.png"/>
+          <wp:anchor distT="0" distB="0" distL="114300" distR="114300" simplePos="0" relativeHeight="251658240" behindDoc="0" locked="0" layoutInCell="1" allowOverlap="1" wp14:anchorId="0B9368FF" wp14:editId="5D126464">
+            <wp:simplePos x="0" y="0"/>
+            <wp:positionH relativeFrom="column">
+              <wp:posOffset>3366135</wp:posOffset>
+            </wp:positionH>
+            <wp:positionV relativeFrom="paragraph">
+              <wp:posOffset>114300</wp:posOffset>
+            </wp:positionV>
+            <wp:extent cx="2794635" cy="3726180"/>
+            <wp:effectExtent l="0" t="0" r="0" b="7620"/>
+            <wp:wrapSquare wrapText="bothSides"/>
+            <wp:docPr id="12" name="Picture 12"/>
             <wp:cNvGraphicFramePr>
               <a:graphicFrameLocks xmlns:a="http://schemas.openxmlformats.org/drawingml/2006/main" noChangeAspect="1"/>
             </wp:cNvGraphicFramePr>
@@ -1291,47 +891,107 @@
               <a:graphicData uri="http://schemas.openxmlformats.org/drawingml/2006/picture">
                 <pic:pic xmlns:pic="http://schemas.openxmlformats.org/drawingml/2006/picture">
                   <pic:nvPicPr>
-                    <pic:cNvPr id="0" name="Picture 1" descr="/Users/lauramann/Desktop/Screen Shot 2018-09-03 at 6.06.22 PM.png"/>
-                    <pic:cNvPicPr>
-                      <a:picLocks noChangeAspect="1" noChangeArrowheads="1"/>
-                    </pic:cNvPicPr>
+                    <pic:cNvPr id="12" name="IMG_20180911_162356.jpg"/>
+                    <pic:cNvPicPr/>
                   </pic:nvPicPr>
                   <pic:blipFill>
-                    <a:blip r:embed="rId14">
+                    <a:blip r:embed="rId14" cstate="print">
                       <a:extLst>
                         <a:ext uri="{28A0092B-C50C-407E-A947-70E740481C1C}">
                           <a14:useLocalDpi xmlns:a14="http://schemas.microsoft.com/office/drawing/2010/main" val="0"/>
                         </a:ext>
                       </a:extLst>
                     </a:blip>
-                    <a:srcRect/>
                     <a:stretch>
                       <a:fillRect/>
                     </a:stretch>
                   </pic:blipFill>
-                  <pic:spPr bwMode="auto">
+                  <pic:spPr>
                     <a:xfrm>
                       <a:off x="0" y="0"/>
-                      <a:ext cx="5340590" cy="1776773"/>
+                      <a:ext cx="2794635" cy="3726180"/>
                     </a:xfrm>
                     <a:prstGeom prst="rect">
                       <a:avLst/>
                     </a:prstGeom>
-                    <a:noFill/>
-                    <a:ln>
-                      <a:noFill/>
-                    </a:ln>
                   </pic:spPr>
                 </pic:pic>
               </a:graphicData>
             </a:graphic>
-          </wp:inline>
+            <wp14:sizeRelH relativeFrom="page">
+              <wp14:pctWidth>0</wp14:pctWidth>
+            </wp14:sizeRelH>
+            <wp14:sizeRelV relativeFrom="page">
+              <wp14:pctHeight>0</wp14:pctHeight>
+            </wp14:sizeRelV>
+          </wp:anchor>
         </w:drawing>
       </w:r>
-    </w:p>
-    <w:p>
-      <w:r>
-        <w:t xml:space="preserve">To show how pulling up this method would change the behavior of the superclass, I made an identical method in the superclass, passing it the same number. Because this method references a variable defined in the other class, and the superclass can’t access this variable in the subclass, the method fails. </w:t>
+      <w:r>
+        <w:t>Question 1 b)</w:t>
+      </w:r>
+    </w:p>
+    <w:p>
+      <w:pPr>
+        <w:rPr>
+          <w:b/>
+        </w:rPr>
+      </w:pPr>
+      <w:r>
+        <w:rPr>
+          <w:b/>
+        </w:rPr>
+        <w:t>Before Refactoring</w:t>
+      </w:r>
+    </w:p>
+    <w:p>
+      <w:r>
+        <w:t xml:space="preserve"> SLOC on statement method before refactoring: 34</w:t>
+      </w:r>
+    </w:p>
+    <w:p>
+      <w:r>
+        <w:t>Cyclomatic Complexity</w:t>
+      </w:r>
+      <w:r>
+        <w:t>: 11</w:t>
+      </w:r>
+    </w:p>
+    <w:p/>
+    <w:p>
+      <w:pPr>
+        <w:rPr>
+          <w:b/>
+        </w:rPr>
+      </w:pPr>
+    </w:p>
+    <w:p>
+      <w:pPr>
+        <w:rPr>
+          <w:b/>
+        </w:rPr>
+      </w:pPr>
+      <w:r>
+        <w:rPr>
+          <w:b/>
+        </w:rPr>
+        <w:t>After Refactoring</w:t>
+      </w:r>
+    </w:p>
+    <w:p>
+      <w:r>
+        <w:t>SLOC: 13</w:t>
+      </w:r>
+    </w:p>
+    <w:p>
+      <w:r>
+        <w:t>Cyclomatic Complexity</w:t>
+      </w:r>
+      <w:r>
+        <w:t xml:space="preserve">: </w:t>
+      </w:r>
+      <w:r>
+        <w:t>3</w:t>
       </w:r>
     </w:p>
     <w:p>
@@ -1340,10 +1000,10 @@
           <w:noProof/>
         </w:rPr>
         <w:drawing>
-          <wp:inline distT="0" distB="0" distL="0" distR="0" wp14:anchorId="4EFA99C9" wp14:editId="7EEA81DE">
-            <wp:extent cx="3509010" cy="765810"/>
-            <wp:effectExtent l="0" t="0" r="0" b="0"/>
-            <wp:docPr id="7" name="Picture 7" descr="/Users/lauramann/Desktop/Screen Shot 2018-09-03 at 5.49.11 PM.png"/>
+          <wp:inline distT="0" distB="0" distL="0" distR="0" wp14:anchorId="3C37A533" wp14:editId="69136143">
+            <wp:extent cx="1994535" cy="2863775"/>
+            <wp:effectExtent l="0" t="0" r="12065" b="6985"/>
+            <wp:docPr id="13" name="Picture 13"/>
             <wp:cNvGraphicFramePr>
               <a:graphicFrameLocks xmlns:a="http://schemas.openxmlformats.org/drawingml/2006/main" noChangeAspect="1"/>
             </wp:cNvGraphicFramePr>
@@ -1351,36 +1011,36 @@
               <a:graphicData uri="http://schemas.openxmlformats.org/drawingml/2006/picture">
                 <pic:pic xmlns:pic="http://schemas.openxmlformats.org/drawingml/2006/picture">
                   <pic:nvPicPr>
-                    <pic:cNvPr id="0" name="Picture 2" descr="/Users/lauramann/Desktop/Screen Shot 2018-09-03 at 5.49.11 PM.png"/>
-                    <pic:cNvPicPr>
-                      <a:picLocks noChangeAspect="1" noChangeArrowheads="1"/>
-                    </pic:cNvPicPr>
+                    <pic:cNvPr id="13" name="IMG_20180911_162324.jpg"/>
+                    <pic:cNvPicPr/>
                   </pic:nvPicPr>
-                  <pic:blipFill>
-                    <a:blip r:embed="rId15">
+                  <pic:blipFill rotWithShape="1">
+                    <a:blip r:embed="rId15" cstate="print">
                       <a:extLst>
                         <a:ext uri="{28A0092B-C50C-407E-A947-70E740481C1C}">
                           <a14:useLocalDpi xmlns:a14="http://schemas.microsoft.com/office/drawing/2010/main" val="0"/>
                         </a:ext>
                       </a:extLst>
                     </a:blip>
-                    <a:srcRect/>
-                    <a:stretch>
-                      <a:fillRect/>
-                    </a:stretch>
+                    <a:srcRect l="13653" t="14712" r="29423" b="23990"/>
+                    <a:stretch/>
                   </pic:blipFill>
                   <pic:spPr bwMode="auto">
                     <a:xfrm>
                       <a:off x="0" y="0"/>
-                      <a:ext cx="3509010" cy="765810"/>
+                      <a:ext cx="2003482" cy="2876621"/>
                     </a:xfrm>
                     <a:prstGeom prst="rect">
                       <a:avLst/>
                     </a:prstGeom>
-                    <a:noFill/>
                     <a:ln>
                       <a:noFill/>
                     </a:ln>
+                    <a:extLst>
+                      <a:ext uri="{53640926-AAD7-44D8-BBD7-CCE9431645EC}">
+                        <a14:shadowObscured xmlns:a14="http://schemas.microsoft.com/office/drawing/2010/main"/>
+                      </a:ext>
+                    </a:extLst>
                   </pic:spPr>
                 </pic:pic>
               </a:graphicData>
@@ -1389,20 +1049,277 @@
         </w:drawing>
       </w:r>
     </w:p>
-    <w:p>
-      <w:r>
-        <w:t>The code above shows that the code will not even run as one of the variables is unknown, so obviously it failed the unit test as well.</w:t>
-      </w:r>
-    </w:p>
-    <w:p>
-      <w:pPr>
-        <w:rPr>
-          <w:b/>
-        </w:rPr>
-      </w:pPr>
-    </w:p>
     <w:p/>
     <w:p/>
+    <w:p/>
+    <w:p>
+      <w:pPr>
+        <w:pStyle w:val="Heading2"/>
+      </w:pPr>
+      <w:r>
+        <w:t>Question 2:</w:t>
+      </w:r>
+      <w:r>
+        <w:t xml:space="preserve"> </w:t>
+      </w:r>
+      <w:r>
+        <w:t>Pull Up Method</w:t>
+      </w:r>
+    </w:p>
+    <w:p>
+      <w:r>
+        <w:t xml:space="preserve">To demonstrate how the pull up method can alter the results of the code, we created a simple project that just adds 2 numbers together and </w:t>
+      </w:r>
+      <w:r>
+        <w:t>returns</w:t>
+      </w:r>
+      <w:r>
+        <w:t xml:space="preserve"> the result. One of these numbers is defined in the class, and one is defined in the method, </w:t>
+      </w:r>
+      <w:r>
+        <w:rPr>
+          <w:b/>
+        </w:rPr>
+        <w:t xml:space="preserve">calc(). </w:t>
+      </w:r>
+      <w:r>
+        <w:t>We created a superclass called PullUp, and a subclass called child, where the calc() method is located. This example defines a number (3) in the calc class and then adds 2 to it, which should return 5. We created a unit test, which passed fine in the subclass.</w:t>
+      </w:r>
+    </w:p>
+    <w:p>
+      <w:r>
+        <w:rPr>
+          <w:noProof/>
+        </w:rPr>
+        <w:drawing>
+          <wp:inline distT="0" distB="0" distL="0" distR="0" wp14:anchorId="3A208020" wp14:editId="5A6D9311">
+            <wp:extent cx="5537835" cy="2115145"/>
+            <wp:effectExtent l="0" t="0" r="0" b="0"/>
+            <wp:docPr id="14" name="Picture 14"/>
+            <wp:cNvGraphicFramePr>
+              <a:graphicFrameLocks xmlns:a="http://schemas.openxmlformats.org/drawingml/2006/main" noChangeAspect="1"/>
+            </wp:cNvGraphicFramePr>
+            <a:graphic xmlns:a="http://schemas.openxmlformats.org/drawingml/2006/main">
+              <a:graphicData uri="http://schemas.openxmlformats.org/drawingml/2006/picture">
+                <pic:pic xmlns:pic="http://schemas.openxmlformats.org/drawingml/2006/picture">
+                  <pic:nvPicPr>
+                    <pic:cNvPr id="14" name="Screen Shot 2018-09-13 at 1.32.14 PM.png"/>
+                    <pic:cNvPicPr/>
+                  </pic:nvPicPr>
+                  <pic:blipFill>
+                    <a:blip r:embed="rId16">
+                      <a:extLst>
+                        <a:ext uri="{28A0092B-C50C-407E-A947-70E740481C1C}">
+                          <a14:useLocalDpi xmlns:a14="http://schemas.microsoft.com/office/drawing/2010/main" val="0"/>
+                        </a:ext>
+                      </a:extLst>
+                    </a:blip>
+                    <a:stretch>
+                      <a:fillRect/>
+                    </a:stretch>
+                  </pic:blipFill>
+                  <pic:spPr>
+                    <a:xfrm>
+                      <a:off x="0" y="0"/>
+                      <a:ext cx="5548952" cy="2119391"/>
+                    </a:xfrm>
+                    <a:prstGeom prst="rect">
+                      <a:avLst/>
+                    </a:prstGeom>
+                  </pic:spPr>
+                </pic:pic>
+              </a:graphicData>
+            </a:graphic>
+          </wp:inline>
+        </w:drawing>
+      </w:r>
+    </w:p>
+    <w:p/>
+    <w:p>
+      <w:r>
+        <w:t xml:space="preserve">Next, we pulled up the method, calc, to the main class. To show how this could alter the code, we defined another number in the main class, so that the method would still run, but it would be using a different number. </w:t>
+      </w:r>
+    </w:p>
+    <w:p>
+      <w:pPr>
+        <w:rPr>
+          <w:b/>
+        </w:rPr>
+      </w:pPr>
+      <w:r>
+        <w:rPr>
+          <w:b/>
+          <w:noProof/>
+        </w:rPr>
+        <w:drawing>
+          <wp:inline distT="0" distB="0" distL="0" distR="0" wp14:anchorId="299188E4" wp14:editId="3F4FB9BD">
+            <wp:extent cx="3137535" cy="1831023"/>
+            <wp:effectExtent l="0" t="0" r="12065" b="0"/>
+            <wp:docPr id="15" name="Picture 15"/>
+            <wp:cNvGraphicFramePr>
+              <a:graphicFrameLocks xmlns:a="http://schemas.openxmlformats.org/drawingml/2006/main" noChangeAspect="1"/>
+            </wp:cNvGraphicFramePr>
+            <a:graphic xmlns:a="http://schemas.openxmlformats.org/drawingml/2006/main">
+              <a:graphicData uri="http://schemas.openxmlformats.org/drawingml/2006/picture">
+                <pic:pic xmlns:pic="http://schemas.openxmlformats.org/drawingml/2006/picture">
+                  <pic:nvPicPr>
+                    <pic:cNvPr id="15" name="Screen Shot 2018-09-13 at 1.37.19 PM.png"/>
+                    <pic:cNvPicPr/>
+                  </pic:nvPicPr>
+                  <pic:blipFill>
+                    <a:blip r:embed="rId17">
+                      <a:extLst>
+                        <a:ext uri="{28A0092B-C50C-407E-A947-70E740481C1C}">
+                          <a14:useLocalDpi xmlns:a14="http://schemas.microsoft.com/office/drawing/2010/main" val="0"/>
+                        </a:ext>
+                      </a:extLst>
+                    </a:blip>
+                    <a:stretch>
+                      <a:fillRect/>
+                    </a:stretch>
+                  </pic:blipFill>
+                  <pic:spPr>
+                    <a:xfrm>
+                      <a:off x="0" y="0"/>
+                      <a:ext cx="3181353" cy="1856594"/>
+                    </a:xfrm>
+                    <a:prstGeom prst="rect">
+                      <a:avLst/>
+                    </a:prstGeom>
+                  </pic:spPr>
+                </pic:pic>
+              </a:graphicData>
+            </a:graphic>
+          </wp:inline>
+        </w:drawing>
+      </w:r>
+    </w:p>
+    <w:p>
+      <w:r>
+        <w:rPr>
+          <w:noProof/>
+        </w:rPr>
+        <w:drawing>
+          <wp:anchor distT="0" distB="0" distL="114300" distR="114300" simplePos="0" relativeHeight="251659264" behindDoc="0" locked="0" layoutInCell="1" allowOverlap="1" wp14:anchorId="1FD95F26" wp14:editId="3FDCA655">
+            <wp:simplePos x="0" y="0"/>
+            <wp:positionH relativeFrom="column">
+              <wp:posOffset>2680335</wp:posOffset>
+            </wp:positionH>
+            <wp:positionV relativeFrom="paragraph">
+              <wp:posOffset>36830</wp:posOffset>
+            </wp:positionV>
+            <wp:extent cx="2223135" cy="698500"/>
+            <wp:effectExtent l="0" t="0" r="0" b="12700"/>
+            <wp:wrapSquare wrapText="bothSides"/>
+            <wp:docPr id="16" name="Picture 16"/>
+            <wp:cNvGraphicFramePr>
+              <a:graphicFrameLocks xmlns:a="http://schemas.openxmlformats.org/drawingml/2006/main" noChangeAspect="1"/>
+            </wp:cNvGraphicFramePr>
+            <a:graphic xmlns:a="http://schemas.openxmlformats.org/drawingml/2006/main">
+              <a:graphicData uri="http://schemas.openxmlformats.org/drawingml/2006/picture">
+                <pic:pic xmlns:pic="http://schemas.openxmlformats.org/drawingml/2006/picture">
+                  <pic:nvPicPr>
+                    <pic:cNvPr id="16" name="Screen Shot 2018-09-13 at 1.38.37 PM.png"/>
+                    <pic:cNvPicPr/>
+                  </pic:nvPicPr>
+                  <pic:blipFill>
+                    <a:blip r:embed="rId18">
+                      <a:extLst>
+                        <a:ext uri="{28A0092B-C50C-407E-A947-70E740481C1C}">
+                          <a14:useLocalDpi xmlns:a14="http://schemas.microsoft.com/office/drawing/2010/main" val="0"/>
+                        </a:ext>
+                      </a:extLst>
+                    </a:blip>
+                    <a:stretch>
+                      <a:fillRect/>
+                    </a:stretch>
+                  </pic:blipFill>
+                  <pic:spPr>
+                    <a:xfrm>
+                      <a:off x="0" y="0"/>
+                      <a:ext cx="2223135" cy="698500"/>
+                    </a:xfrm>
+                    <a:prstGeom prst="rect">
+                      <a:avLst/>
+                    </a:prstGeom>
+                  </pic:spPr>
+                </pic:pic>
+              </a:graphicData>
+            </a:graphic>
+            <wp14:sizeRelH relativeFrom="page">
+              <wp14:pctWidth>0</wp14:pctWidth>
+            </wp14:sizeRelH>
+            <wp14:sizeRelV relativeFrom="page">
+              <wp14:pctHeight>0</wp14:pctHeight>
+            </wp14:sizeRelV>
+          </wp:anchor>
+        </w:drawing>
+      </w:r>
+    </w:p>
+    <w:p>
+      <w:r>
+        <w:t xml:space="preserve">When this </w:t>
+      </w:r>
+      <w:r>
+        <w:t>is run, we get 12 instead of 5:</w:t>
+      </w:r>
+    </w:p>
+    <w:p/>
+    <w:p/>
+    <w:p/>
+    <w:p>
+      <w:r>
+        <w:t>But when we perform a unit test on the method in the main class, it fails because it’s not giving the right result.</w:t>
+      </w:r>
+    </w:p>
+    <w:p>
+      <w:r>
+        <w:rPr>
+          <w:noProof/>
+        </w:rPr>
+        <w:drawing>
+          <wp:inline distT="0" distB="0" distL="0" distR="0" wp14:anchorId="756C9C33" wp14:editId="725FEE5C">
+            <wp:extent cx="5995035" cy="2082251"/>
+            <wp:effectExtent l="0" t="0" r="0" b="635"/>
+            <wp:docPr id="17" name="Picture 17"/>
+            <wp:cNvGraphicFramePr>
+              <a:graphicFrameLocks xmlns:a="http://schemas.openxmlformats.org/drawingml/2006/main" noChangeAspect="1"/>
+            </wp:cNvGraphicFramePr>
+            <a:graphic xmlns:a="http://schemas.openxmlformats.org/drawingml/2006/main">
+              <a:graphicData uri="http://schemas.openxmlformats.org/drawingml/2006/picture">
+                <pic:pic xmlns:pic="http://schemas.openxmlformats.org/drawingml/2006/picture">
+                  <pic:nvPicPr>
+                    <pic:cNvPr id="17" name="Screen Shot 2018-09-13 at 1.42.20 PM.png"/>
+                    <pic:cNvPicPr/>
+                  </pic:nvPicPr>
+                  <pic:blipFill>
+                    <a:blip r:embed="rId19">
+                      <a:extLst>
+                        <a:ext uri="{28A0092B-C50C-407E-A947-70E740481C1C}">
+                          <a14:useLocalDpi xmlns:a14="http://schemas.microsoft.com/office/drawing/2010/main" val="0"/>
+                        </a:ext>
+                      </a:extLst>
+                    </a:blip>
+                    <a:stretch>
+                      <a:fillRect/>
+                    </a:stretch>
+                  </pic:blipFill>
+                  <pic:spPr>
+                    <a:xfrm>
+                      <a:off x="0" y="0"/>
+                      <a:ext cx="6106248" cy="2120879"/>
+                    </a:xfrm>
+                    <a:prstGeom prst="rect">
+                      <a:avLst/>
+                    </a:prstGeom>
+                  </pic:spPr>
+                </pic:pic>
+              </a:graphicData>
+            </a:graphic>
+          </wp:inline>
+        </w:drawing>
+      </w:r>
+    </w:p>
     <w:sectPr>
       <w:pgSz w:w="12240" w:h="15840"/>
       <w:pgMar w:top="1440" w:right="1440" w:bottom="1440" w:left="1440" w:header="708" w:footer="708" w:gutter="0"/>
@@ -1990,6 +1907,29 @@
       <w:szCs w:val="26"/>
     </w:rPr>
   </w:style>
+  <w:style w:type="paragraph" w:styleId="DocumentMap">
+    <w:name w:val="Document Map"/>
+    <w:basedOn w:val="Normal"/>
+    <w:link w:val="DocumentMapChar"/>
+    <w:uiPriority w:val="99"/>
+    <w:semiHidden/>
+    <w:unhideWhenUsed/>
+    <w:rsid w:val="00C83540"/>
+    <w:rPr>
+      <w:rFonts w:ascii="Times New Roman" w:hAnsi="Times New Roman" w:cs="Times New Roman"/>
+    </w:rPr>
+  </w:style>
+  <w:style w:type="character" w:customStyle="1" w:styleId="DocumentMapChar">
+    <w:name w:val="Document Map Char"/>
+    <w:basedOn w:val="DefaultParagraphFont"/>
+    <w:link w:val="DocumentMap"/>
+    <w:uiPriority w:val="99"/>
+    <w:semiHidden/>
+    <w:rsid w:val="00C83540"/>
+    <w:rPr>
+      <w:rFonts w:ascii="Times New Roman" w:hAnsi="Times New Roman" w:cs="Times New Roman"/>
+    </w:rPr>
+  </w:style>
 </w:styles>
 </file>
 

</xml_diff>